<commit_message>
-added TBD lab_2 -added domain TBDlab
</commit_message>
<xml_diff>
--- a/ТБД/labs/lab1/Отчет по лб.docx
+++ b/ТБД/labs/lab1/Отчет по лб.docx
@@ -277,7 +277,7 @@
                     <pic:cNvPicPr/>
                   </pic:nvPicPr>
                   <pic:blipFill>
-                    <a:blip r:embed="rId7">
+                    <a:blip r:embed="rId9">
                       <a:extLst>
                         <a:ext uri="{28A0092B-C50C-407E-A947-70E740481C1C}">
                           <a14:useLocalDpi xmlns:a14="http://schemas.microsoft.com/office/drawing/2010/main" val="0"/>
@@ -355,15 +355,7 @@
           <w:sz w:val="28"/>
           <w:szCs w:val="28"/>
         </w:rPr>
-        <w:t xml:space="preserve">Создать аналогичную п. 3 таблицу </w:t>
-      </w:r>
-      <w:r>
-        <w:rPr>
-          <w:rFonts w:ascii="Times New Roman" w:hAnsi="Times New Roman" w:cs="Times New Roman"/>
-          <w:sz w:val="28"/>
-          <w:szCs w:val="28"/>
-        </w:rPr>
-        <w:t xml:space="preserve">с помощью </w:t>
+        <w:t xml:space="preserve">Создать аналогичную п. 3 таблицу с помощью </w:t>
       </w:r>
       <w:r>
         <w:rPr>
@@ -674,7 +666,7 @@
                     <pic:cNvPicPr/>
                   </pic:nvPicPr>
                   <pic:blipFill>
-                    <a:blip r:embed="rId8">
+                    <a:blip r:embed="rId10">
                       <a:extLst>
                         <a:ext uri="{28A0092B-C50C-407E-A947-70E740481C1C}">
                           <a14:useLocalDpi xmlns:a14="http://schemas.microsoft.com/office/drawing/2010/main" val="0"/>
@@ -780,7 +772,7 @@
                     <pic:cNvPicPr/>
                   </pic:nvPicPr>
                   <pic:blipFill>
-                    <a:blip r:embed="rId9">
+                    <a:blip r:embed="rId11">
                       <a:extLst>
                         <a:ext uri="{28A0092B-C50C-407E-A947-70E740481C1C}">
                           <a14:useLocalDpi xmlns:a14="http://schemas.microsoft.com/office/drawing/2010/main" val="0"/>
@@ -840,15 +832,7 @@
           <w:sz w:val="28"/>
           <w:szCs w:val="28"/>
         </w:rPr>
-        <w:t xml:space="preserve"> </w:t>
-      </w:r>
-      <w:r>
-        <w:rPr>
-          <w:rFonts w:ascii="Times New Roman" w:hAnsi="Times New Roman" w:cs="Times New Roman"/>
-          <w:sz w:val="28"/>
-          <w:szCs w:val="28"/>
-        </w:rPr>
-        <w:t>–</w:t>
+        <w:t xml:space="preserve"> –</w:t>
       </w:r>
       <w:r>
         <w:rPr>
@@ -931,7 +915,7 @@
                     <pic:cNvPicPr/>
                   </pic:nvPicPr>
                   <pic:blipFill>
-                    <a:blip r:embed="rId10">
+                    <a:blip r:embed="rId12">
                       <a:extLst>
                         <a:ext uri="{28A0092B-C50C-407E-A947-70E740481C1C}">
                           <a14:useLocalDpi xmlns:a14="http://schemas.microsoft.com/office/drawing/2010/main" val="0"/>
@@ -1040,7 +1024,7 @@
                     <pic:cNvPicPr/>
                   </pic:nvPicPr>
                   <pic:blipFill>
-                    <a:blip r:embed="rId11">
+                    <a:blip r:embed="rId13">
                       <a:extLst>
                         <a:ext uri="{28A0092B-C50C-407E-A947-70E740481C1C}">
                           <a14:useLocalDpi xmlns:a14="http://schemas.microsoft.com/office/drawing/2010/main" val="0"/>
@@ -1188,7 +1172,7 @@
                     <pic:cNvPicPr/>
                   </pic:nvPicPr>
                   <pic:blipFill>
-                    <a:blip r:embed="rId12">
+                    <a:blip r:embed="rId14">
                       <a:extLst>
                         <a:ext uri="{28A0092B-C50C-407E-A947-70E740481C1C}">
                           <a14:useLocalDpi xmlns:a14="http://schemas.microsoft.com/office/drawing/2010/main" val="0"/>
@@ -1306,7 +1290,7 @@
                     <pic:cNvPicPr/>
                   </pic:nvPicPr>
                   <pic:blipFill>
-                    <a:blip r:embed="rId13">
+                    <a:blip r:embed="rId15">
                       <a:extLst>
                         <a:ext uri="{28A0092B-C50C-407E-A947-70E740481C1C}">
                           <a14:useLocalDpi xmlns:a14="http://schemas.microsoft.com/office/drawing/2010/main" val="0"/>
@@ -1434,7 +1418,7 @@
                     <pic:cNvPicPr/>
                   </pic:nvPicPr>
                   <pic:blipFill>
-                    <a:blip r:embed="rId14" cstate="print">
+                    <a:blip r:embed="rId16" cstate="print">
                       <a:extLst>
                         <a:ext uri="{28A0092B-C50C-407E-A947-70E740481C1C}">
                           <a14:useLocalDpi xmlns:a14="http://schemas.microsoft.com/office/drawing/2010/main" val="0"/>
@@ -1593,7 +1577,7 @@
                     <pic:cNvPicPr/>
                   </pic:nvPicPr>
                   <pic:blipFill>
-                    <a:blip r:embed="rId15" cstate="print">
+                    <a:blip r:embed="rId17" cstate="print">
                       <a:extLst>
                         <a:ext uri="{28A0092B-C50C-407E-A947-70E740481C1C}">
                           <a14:useLocalDpi xmlns:a14="http://schemas.microsoft.com/office/drawing/2010/main" val="0"/>
@@ -1811,7 +1795,7 @@
                     <pic:cNvPicPr/>
                   </pic:nvPicPr>
                   <pic:blipFill>
-                    <a:blip r:embed="rId16">
+                    <a:blip r:embed="rId18">
                       <a:extLst>
                         <a:ext uri="{28A0092B-C50C-407E-A947-70E740481C1C}">
                           <a14:useLocalDpi xmlns:a14="http://schemas.microsoft.com/office/drawing/2010/main" val="0"/>
@@ -1959,7 +1943,7 @@
                     <pic:cNvPicPr/>
                   </pic:nvPicPr>
                   <pic:blipFill>
-                    <a:blip r:embed="rId17">
+                    <a:blip r:embed="rId19">
                       <a:extLst>
                         <a:ext uri="{28A0092B-C50C-407E-A947-70E740481C1C}">
                           <a14:useLocalDpi xmlns:a14="http://schemas.microsoft.com/office/drawing/2010/main" val="0"/>
@@ -2039,8 +2023,8 @@
         </w:rPr>
         <w:drawing>
           <wp:inline distT="0" distB="0" distL="0" distR="0" wp14:anchorId="4969AA64" wp14:editId="75BAA760">
-            <wp:extent cx="5939790" cy="2091055"/>
-            <wp:effectExtent l="0" t="0" r="3810" b="4445"/>
+            <wp:extent cx="5948979" cy="1871831"/>
+            <wp:effectExtent l="0" t="0" r="0" b="0"/>
             <wp:docPr id="18" name="Рисунок 18"/>
             <wp:cNvGraphicFramePr>
               <a:graphicFrameLocks xmlns:a="http://schemas.openxmlformats.org/drawingml/2006/main" noChangeAspect="1"/>
@@ -2053,7 +2037,7 @@
                     <pic:cNvPicPr/>
                   </pic:nvPicPr>
                   <pic:blipFill>
-                    <a:blip r:embed="rId18">
+                    <a:blip r:embed="rId20">
                       <a:extLst>
                         <a:ext uri="{28A0092B-C50C-407E-A947-70E740481C1C}">
                           <a14:useLocalDpi xmlns:a14="http://schemas.microsoft.com/office/drawing/2010/main" val="0"/>
@@ -2067,7 +2051,7 @@
                   <pic:spPr>
                     <a:xfrm>
                       <a:off x="0" y="0"/>
-                      <a:ext cx="5939790" cy="2091055"/>
+                      <a:ext cx="5939790" cy="1868940"/>
                     </a:xfrm>
                     <a:prstGeom prst="rect">
                       <a:avLst/>
@@ -2281,7 +2265,7 @@
                     <pic:cNvPicPr/>
                   </pic:nvPicPr>
                   <pic:blipFill>
-                    <a:blip r:embed="rId19">
+                    <a:blip r:embed="rId21">
                       <a:extLst>
                         <a:ext uri="{28A0092B-C50C-407E-A947-70E740481C1C}">
                           <a14:useLocalDpi xmlns:a14="http://schemas.microsoft.com/office/drawing/2010/main" val="0"/>
@@ -2479,7 +2463,7 @@
                     <pic:cNvPicPr/>
                   </pic:nvPicPr>
                   <pic:blipFill>
-                    <a:blip r:embed="rId20">
+                    <a:blip r:embed="rId22">
                       <a:extLst>
                         <a:ext uri="{28A0092B-C50C-407E-A947-70E740481C1C}">
                           <a14:useLocalDpi xmlns:a14="http://schemas.microsoft.com/office/drawing/2010/main" val="0"/>
@@ -2607,7 +2591,7 @@
                     <pic:cNvPicPr/>
                   </pic:nvPicPr>
                   <pic:blipFill>
-                    <a:blip r:embed="rId21">
+                    <a:blip r:embed="rId23">
                       <a:extLst>
                         <a:ext uri="{28A0092B-C50C-407E-A947-70E740481C1C}">
                           <a14:useLocalDpi xmlns:a14="http://schemas.microsoft.com/office/drawing/2010/main" val="0"/>
@@ -2735,7 +2719,7 @@
                     <pic:cNvPicPr/>
                   </pic:nvPicPr>
                   <pic:blipFill>
-                    <a:blip r:embed="rId22">
+                    <a:blip r:embed="rId24">
                       <a:extLst>
                         <a:ext uri="{28A0092B-C50C-407E-A947-70E740481C1C}">
                           <a14:useLocalDpi xmlns:a14="http://schemas.microsoft.com/office/drawing/2010/main" val="0"/>
@@ -2854,7 +2838,7 @@
                     <pic:cNvPicPr/>
                   </pic:nvPicPr>
                   <pic:blipFill>
-                    <a:blip r:embed="rId23">
+                    <a:blip r:embed="rId25">
                       <a:extLst>
                         <a:ext uri="{28A0092B-C50C-407E-A947-70E740481C1C}">
                           <a14:useLocalDpi xmlns:a14="http://schemas.microsoft.com/office/drawing/2010/main" val="0"/>
@@ -3022,7 +3006,7 @@
                     <pic:cNvPicPr/>
                   </pic:nvPicPr>
                   <pic:blipFill>
-                    <a:blip r:embed="rId24">
+                    <a:blip r:embed="rId26">
                       <a:extLst>
                         <a:ext uri="{28A0092B-C50C-407E-A947-70E740481C1C}">
                           <a14:useLocalDpi xmlns:a14="http://schemas.microsoft.com/office/drawing/2010/main" val="0"/>
@@ -3097,6 +3081,8 @@
       <w:r>
         <w:br w:type="page"/>
       </w:r>
+      <w:bookmarkStart w:id="0" w:name="_GoBack"/>
+      <w:bookmarkEnd w:id="0"/>
     </w:p>
     <w:p>
       <w:pPr>
@@ -3150,22 +3136,115 @@
         <w:t>SQL</w:t>
       </w:r>
       <w:r>
-        <w:t xml:space="preserve"> запросов была изменена структура о</w:t>
-      </w:r>
-      <w:bookmarkStart w:id="0" w:name="_GoBack"/>
-      <w:bookmarkEnd w:id="0"/>
-      <w:r>
-        <w:t>дной из таблиц, после чего таблицы и база данных были удалены.</w:t>
+        <w:t xml:space="preserve"> запросов была изменена структура одной из таблиц, после чего таблицы и база данных были удалены.</w:t>
       </w:r>
     </w:p>
     <w:sectPr>
+      <w:footerReference w:type="default" r:id="rId27"/>
       <w:pgSz w:w="11906" w:h="16838"/>
       <w:pgMar w:top="851" w:right="851" w:bottom="851" w:left="1701" w:header="709" w:footer="709" w:gutter="0"/>
+      <w:pgNumType w:start="2"/>
       <w:cols w:space="708"/>
       <w:docGrid w:linePitch="360"/>
     </w:sectPr>
   </w:body>
 </w:document>
+</file>
+
+<file path=word/endnotes.xml><?xml version="1.0" encoding="utf-8"?>
+<w:endnotes xmlns:wpc="http://schemas.microsoft.com/office/word/2010/wordprocessingCanvas" xmlns:mc="http://schemas.openxmlformats.org/markup-compatibility/2006" xmlns:o="urn:schemas-microsoft-com:office:office" xmlns:r="http://schemas.openxmlformats.org/officeDocument/2006/relationships" xmlns:m="http://schemas.openxmlformats.org/officeDocument/2006/math" xmlns:v="urn:schemas-microsoft-com:vml" xmlns:wp14="http://schemas.microsoft.com/office/word/2010/wordprocessingDrawing" xmlns:wp="http://schemas.openxmlformats.org/drawingml/2006/wordprocessingDrawing" xmlns:w10="urn:schemas-microsoft-com:office:word" xmlns:w="http://schemas.openxmlformats.org/wordprocessingml/2006/main" xmlns:w14="http://schemas.microsoft.com/office/word/2010/wordml" xmlns:wpg="http://schemas.microsoft.com/office/word/2010/wordprocessingGroup" xmlns:wpi="http://schemas.microsoft.com/office/word/2010/wordprocessingInk" xmlns:wne="http://schemas.microsoft.com/office/word/2006/wordml" xmlns:wps="http://schemas.microsoft.com/office/word/2010/wordprocessingShape" mc:Ignorable="w14 wp14">
+  <w:endnote w:type="separator" w:id="-1">
+    <w:p>
+      <w:pPr>
+        <w:spacing w:after="0" w:line="240" w:lineRule="auto"/>
+      </w:pPr>
+      <w:r>
+        <w:separator/>
+      </w:r>
+    </w:p>
+  </w:endnote>
+  <w:endnote w:type="continuationSeparator" w:id="0">
+    <w:p>
+      <w:pPr>
+        <w:spacing w:after="0" w:line="240" w:lineRule="auto"/>
+      </w:pPr>
+      <w:r>
+        <w:continuationSeparator/>
+      </w:r>
+    </w:p>
+  </w:endnote>
+</w:endnotes>
+</file>
+
+<file path=word/footer1.xml><?xml version="1.0" encoding="utf-8"?>
+<w:ftr xmlns:wpc="http://schemas.microsoft.com/office/word/2010/wordprocessingCanvas" xmlns:mc="http://schemas.openxmlformats.org/markup-compatibility/2006" xmlns:o="urn:schemas-microsoft-com:office:office" xmlns:r="http://schemas.openxmlformats.org/officeDocument/2006/relationships" xmlns:m="http://schemas.openxmlformats.org/officeDocument/2006/math" xmlns:v="urn:schemas-microsoft-com:vml" xmlns:wp14="http://schemas.microsoft.com/office/word/2010/wordprocessingDrawing" xmlns:wp="http://schemas.openxmlformats.org/drawingml/2006/wordprocessingDrawing" xmlns:w10="urn:schemas-microsoft-com:office:word" xmlns:w="http://schemas.openxmlformats.org/wordprocessingml/2006/main" xmlns:w14="http://schemas.microsoft.com/office/word/2010/wordml" xmlns:wpg="http://schemas.microsoft.com/office/word/2010/wordprocessingGroup" xmlns:wpi="http://schemas.microsoft.com/office/word/2010/wordprocessingInk" xmlns:wne="http://schemas.microsoft.com/office/word/2006/wordml" xmlns:wps="http://schemas.microsoft.com/office/word/2010/wordprocessingShape" mc:Ignorable="w14 wp14">
+  <w:sdt>
+    <w:sdtPr>
+      <w:id w:val="-1519078913"/>
+      <w:docPartObj>
+        <w:docPartGallery w:val="Page Numbers (Bottom of Page)"/>
+        <w:docPartUnique/>
+      </w:docPartObj>
+    </w:sdtPr>
+    <w:sdtEndPr/>
+    <w:sdtContent>
+      <w:p>
+        <w:pPr>
+          <w:pStyle w:val="ac"/>
+          <w:jc w:val="center"/>
+        </w:pPr>
+        <w:r>
+          <w:fldChar w:fldCharType="begin"/>
+        </w:r>
+        <w:r>
+          <w:instrText>PAGE   \* MERGEFORMAT</w:instrText>
+        </w:r>
+        <w:r>
+          <w:fldChar w:fldCharType="separate"/>
+        </w:r>
+        <w:r>
+          <w:rPr>
+            <w:noProof/>
+          </w:rPr>
+          <w:t>7</w:t>
+        </w:r>
+        <w:r>
+          <w:fldChar w:fldCharType="end"/>
+        </w:r>
+      </w:p>
+    </w:sdtContent>
+  </w:sdt>
+  <w:p>
+    <w:pPr>
+      <w:pStyle w:val="ac"/>
+    </w:pPr>
+  </w:p>
+</w:ftr>
+</file>
+
+<file path=word/footnotes.xml><?xml version="1.0" encoding="utf-8"?>
+<w:footnotes xmlns:wpc="http://schemas.microsoft.com/office/word/2010/wordprocessingCanvas" xmlns:mc="http://schemas.openxmlformats.org/markup-compatibility/2006" xmlns:o="urn:schemas-microsoft-com:office:office" xmlns:r="http://schemas.openxmlformats.org/officeDocument/2006/relationships" xmlns:m="http://schemas.openxmlformats.org/officeDocument/2006/math" xmlns:v="urn:schemas-microsoft-com:vml" xmlns:wp14="http://schemas.microsoft.com/office/word/2010/wordprocessingDrawing" xmlns:wp="http://schemas.openxmlformats.org/drawingml/2006/wordprocessingDrawing" xmlns:w10="urn:schemas-microsoft-com:office:word" xmlns:w="http://schemas.openxmlformats.org/wordprocessingml/2006/main" xmlns:w14="http://schemas.microsoft.com/office/word/2010/wordml" xmlns:wpg="http://schemas.microsoft.com/office/word/2010/wordprocessingGroup" xmlns:wpi="http://schemas.microsoft.com/office/word/2010/wordprocessingInk" xmlns:wne="http://schemas.microsoft.com/office/word/2006/wordml" xmlns:wps="http://schemas.microsoft.com/office/word/2010/wordprocessingShape" mc:Ignorable="w14 wp14">
+  <w:footnote w:type="separator" w:id="-1">
+    <w:p>
+      <w:pPr>
+        <w:spacing w:after="0" w:line="240" w:lineRule="auto"/>
+      </w:pPr>
+      <w:r>
+        <w:separator/>
+      </w:r>
+    </w:p>
+  </w:footnote>
+  <w:footnote w:type="continuationSeparator" w:id="0">
+    <w:p>
+      <w:pPr>
+        <w:spacing w:after="0" w:line="240" w:lineRule="auto"/>
+      </w:pPr>
+      <w:r>
+        <w:continuationSeparator/>
+      </w:r>
+    </w:p>
+  </w:footnote>
+</w:footnotes>
 </file>
 
 <file path=word/numbering.xml><?xml version="1.0" encoding="utf-8"?>
@@ -4226,6 +4305,50 @@
       <w:contextualSpacing/>
     </w:pPr>
   </w:style>
+  <w:style w:type="paragraph" w:styleId="aa">
+    <w:name w:val="header"/>
+    <w:basedOn w:val="a"/>
+    <w:link w:val="ab"/>
+    <w:uiPriority w:val="99"/>
+    <w:unhideWhenUsed/>
+    <w:rsid w:val="00E412D3"/>
+    <w:pPr>
+      <w:tabs>
+        <w:tab w:val="center" w:pos="4677"/>
+        <w:tab w:val="right" w:pos="9355"/>
+      </w:tabs>
+      <w:spacing w:after="0" w:line="240" w:lineRule="auto"/>
+    </w:pPr>
+  </w:style>
+  <w:style w:type="character" w:customStyle="1" w:styleId="ab">
+    <w:name w:val="Верхний колонтитул Знак"/>
+    <w:basedOn w:val="a0"/>
+    <w:link w:val="aa"/>
+    <w:uiPriority w:val="99"/>
+    <w:rsid w:val="00E412D3"/>
+  </w:style>
+  <w:style w:type="paragraph" w:styleId="ac">
+    <w:name w:val="footer"/>
+    <w:basedOn w:val="a"/>
+    <w:link w:val="ad"/>
+    <w:uiPriority w:val="99"/>
+    <w:unhideWhenUsed/>
+    <w:rsid w:val="00E412D3"/>
+    <w:pPr>
+      <w:tabs>
+        <w:tab w:val="center" w:pos="4677"/>
+        <w:tab w:val="right" w:pos="9355"/>
+      </w:tabs>
+      <w:spacing w:after="0" w:line="240" w:lineRule="auto"/>
+    </w:pPr>
+  </w:style>
+  <w:style w:type="character" w:customStyle="1" w:styleId="ad">
+    <w:name w:val="Нижний колонтитул Знак"/>
+    <w:basedOn w:val="a0"/>
+    <w:link w:val="ac"/>
+    <w:uiPriority w:val="99"/>
+    <w:rsid w:val="00E412D3"/>
+  </w:style>
 </w:styles>
 </file>
 
@@ -4574,6 +4697,50 @@
       <w:contextualSpacing/>
     </w:pPr>
   </w:style>
+  <w:style w:type="paragraph" w:styleId="aa">
+    <w:name w:val="header"/>
+    <w:basedOn w:val="a"/>
+    <w:link w:val="ab"/>
+    <w:uiPriority w:val="99"/>
+    <w:unhideWhenUsed/>
+    <w:rsid w:val="00E412D3"/>
+    <w:pPr>
+      <w:tabs>
+        <w:tab w:val="center" w:pos="4677"/>
+        <w:tab w:val="right" w:pos="9355"/>
+      </w:tabs>
+      <w:spacing w:after="0" w:line="240" w:lineRule="auto"/>
+    </w:pPr>
+  </w:style>
+  <w:style w:type="character" w:customStyle="1" w:styleId="ab">
+    <w:name w:val="Верхний колонтитул Знак"/>
+    <w:basedOn w:val="a0"/>
+    <w:link w:val="aa"/>
+    <w:uiPriority w:val="99"/>
+    <w:rsid w:val="00E412D3"/>
+  </w:style>
+  <w:style w:type="paragraph" w:styleId="ac">
+    <w:name w:val="footer"/>
+    <w:basedOn w:val="a"/>
+    <w:link w:val="ad"/>
+    <w:uiPriority w:val="99"/>
+    <w:unhideWhenUsed/>
+    <w:rsid w:val="00E412D3"/>
+    <w:pPr>
+      <w:tabs>
+        <w:tab w:val="center" w:pos="4677"/>
+        <w:tab w:val="right" w:pos="9355"/>
+      </w:tabs>
+      <w:spacing w:after="0" w:line="240" w:lineRule="auto"/>
+    </w:pPr>
+  </w:style>
+  <w:style w:type="character" w:customStyle="1" w:styleId="ad">
+    <w:name w:val="Нижний колонтитул Знак"/>
+    <w:basedOn w:val="a0"/>
+    <w:link w:val="ac"/>
+    <w:uiPriority w:val="99"/>
+    <w:rsid w:val="00E412D3"/>
+  </w:style>
 </w:styles>
 </file>
 
@@ -4843,7 +5010,7 @@
 </file>
 
 <file path=customXml/itemProps1.xml><?xml version="1.0" encoding="utf-8"?>
-<ds:datastoreItem xmlns:ds="http://schemas.openxmlformats.org/officeDocument/2006/customXml" ds:itemID="{1D4CA9AB-3BDE-41A3-BA8B-B0A6743F8F62}">
+<ds:datastoreItem xmlns:ds="http://schemas.openxmlformats.org/officeDocument/2006/customXml" ds:itemID="{2CE99B3D-67FB-49CA-80E3-2EDFED87108C}">
   <ds:schemaRefs>
     <ds:schemaRef ds:uri="http://schemas.openxmlformats.org/officeDocument/2006/bibliography"/>
   </ds:schemaRefs>

</xml_diff>